<commit_message>
updates after red badge
</commit_message>
<xml_diff>
--- a/Documents/JosephBenson-resume.docx
+++ b/Documents/JosephBenson-resume.docx
@@ -36,17 +36,30 @@
           <w:rFonts w:asciiTheme="minorHAnsi" w:hAnsiTheme="minorHAnsi" w:cstheme="minorHAnsi"/>
         </w:rPr>
       </w:pPr>
-      <w:r>
-        <w:rPr>
-          <w:rFonts w:asciiTheme="minorHAnsi" w:hAnsiTheme="minorHAnsi" w:cstheme="minorHAnsi"/>
-        </w:rPr>
-        <w:t>IndyJoeBRJS@gmail.com</w:t>
-      </w:r>
-      <w:r>
-        <w:rPr>
-          <w:rStyle w:val="Hyperlink"/>
-          <w:rFonts w:asciiTheme="minorHAnsi" w:hAnsiTheme="minorHAnsi" w:cstheme="minorHAnsi"/>
-          <w:u w:val="none"/>
+      <w:hyperlink r:id="rId8" w:history="1">
+        <w:r>
+          <w:rPr>
+            <w:rStyle w:val="Hyperlink"/>
+            <w:rFonts w:asciiTheme="minorHAnsi" w:hAnsiTheme="minorHAnsi" w:cstheme="minorHAnsi"/>
+          </w:rPr>
+          <w:t>IndyJoeBRJS@gmail.com</w:t>
+        </w:r>
+      </w:hyperlink>
+      <w:r>
+        <w:rPr>
+          <w:rFonts w:asciiTheme="minorHAnsi" w:hAnsiTheme="minorHAnsi" w:cstheme="minorHAnsi"/>
+        </w:rPr>
+        <w:t xml:space="preserve">  </w:t>
+      </w:r>
+      <w:r>
+        <w:rPr>
+          <w:rFonts w:asciiTheme="minorHAnsi" w:hAnsiTheme="minorHAnsi" w:cstheme="minorHAnsi"/>
+        </w:rPr>
+        <w:t>•</w:t>
+      </w:r>
+      <w:r>
+        <w:rPr>
+          <w:rFonts w:asciiTheme="minorHAnsi" w:hAnsiTheme="minorHAnsi" w:cstheme="minorHAnsi"/>
         </w:rPr>
         <w:t xml:space="preserve"> </w:t>
       </w:r>
@@ -54,31 +67,57 @@
         <w:rPr>
           <w:rFonts w:asciiTheme="minorHAnsi" w:hAnsiTheme="minorHAnsi" w:cstheme="minorHAnsi"/>
         </w:rPr>
-        <w:t xml:space="preserve">• </w:t>
-      </w:r>
+        <w:t xml:space="preserve"> 317 – 432 – 5307</w:t>
+      </w:r>
+    </w:p>
+    <w:p>
+      <w:pPr>
+        <w:jc w:val="center"/>
+        <w:rPr>
+          <w:rFonts w:asciiTheme="minorHAnsi" w:hAnsiTheme="minorHAnsi" w:cstheme="minorHAnsi"/>
+          <w:color w:val="0563C1" w:themeColor="hyperlink"/>
+        </w:rPr>
+      </w:pPr>
+      <w:hyperlink r:id="rId9" w:history="1">
+        <w:r>
+          <w:rPr>
+            <w:rStyle w:val="Hyperlink"/>
+            <w:rFonts w:asciiTheme="minorHAnsi" w:hAnsiTheme="minorHAnsi" w:cstheme="minorHAnsi"/>
+            <w:bdr w:val="none" w:sz="0" w:space="0" w:color="auto" w:frame="1"/>
+            <w:shd w:val="clear" w:color="auto" w:fill="FFFFFF"/>
+          </w:rPr>
+          <w:t>www.linkedin.com/in/joseph-c-benson</w:t>
+        </w:r>
+      </w:hyperlink>
       <w:r>
         <w:rPr>
           <w:rFonts w:asciiTheme="minorHAnsi" w:hAnsiTheme="minorHAnsi" w:cstheme="minorHAnsi"/>
           <w:bdr w:val="none" w:sz="0" w:space="0" w:color="auto" w:frame="1"/>
           <w:shd w:val="clear" w:color="auto" w:fill="FFFFFF"/>
         </w:rPr>
-        <w:t>www.linkedin.com/in/joseph-c-benson</w:t>
-      </w:r>
-    </w:p>
-    <w:p>
-      <w:pPr>
-        <w:jc w:val="center"/>
-        <w:rPr>
-          <w:rFonts w:asciiTheme="minorHAnsi" w:hAnsiTheme="minorHAnsi" w:cstheme="minorHAnsi"/>
-          <w:color w:val="0563C1" w:themeColor="hyperlink"/>
-        </w:rPr>
-      </w:pPr>
-      <w:r>
-        <w:rPr>
-          <w:rFonts w:asciiTheme="minorHAnsi" w:hAnsiTheme="minorHAnsi" w:cstheme="minorHAnsi"/>
-        </w:rPr>
-        <w:t>https://ivytech-csm.symplicity.com/profiles/joseph.benson</w:t>
-      </w:r>
+        <w:t xml:space="preserve"> </w:t>
+      </w:r>
+      <w:r>
+        <w:rPr>
+          <w:rFonts w:asciiTheme="minorHAnsi" w:hAnsiTheme="minorHAnsi" w:cstheme="minorHAnsi"/>
+        </w:rPr>
+        <w:t>•</w:t>
+      </w:r>
+      <w:r>
+        <w:rPr>
+          <w:rFonts w:asciiTheme="minorHAnsi" w:hAnsiTheme="minorHAnsi" w:cstheme="minorHAnsi"/>
+        </w:rPr>
+        <w:t xml:space="preserve"> </w:t>
+      </w:r>
+      <w:hyperlink r:id="rId10" w:history="1">
+        <w:r>
+          <w:rPr>
+            <w:rStyle w:val="Hyperlink"/>
+            <w:rFonts w:asciiTheme="minorHAnsi" w:hAnsiTheme="minorHAnsi" w:cstheme="minorHAnsi"/>
+          </w:rPr>
+          <w:t>https://indyjoebr.github.io/JCBportfolio/</w:t>
+        </w:r>
+      </w:hyperlink>
     </w:p>
     <w:p>
       <w:pPr>
@@ -179,8 +218,11 @@
     </w:p>
     <w:p>
       <w:pPr>
-        <w:rPr>
-          <w:rFonts w:asciiTheme="minorHAnsi" w:hAnsiTheme="minorHAnsi" w:cstheme="minorHAnsi"/>
+        <w:ind w:left="360"/>
+        <w:jc w:val="center"/>
+        <w:rPr>
+          <w:rFonts w:asciiTheme="minorHAnsi" w:hAnsiTheme="minorHAnsi" w:cstheme="minorHAnsi"/>
+          <w:sz w:val="22"/>
         </w:rPr>
       </w:pPr>
     </w:p>
@@ -191,10 +233,403 @@
         <w:rPr>
           <w:rFonts w:asciiTheme="minorHAnsi" w:hAnsiTheme="minorHAnsi" w:cstheme="minorHAnsi"/>
           <w:b/>
+          <w:smallCaps/>
+        </w:rPr>
+      </w:pPr>
+      <w:r>
+        <w:rPr>
+          <w:rFonts w:asciiTheme="minorHAnsi" w:hAnsiTheme="minorHAnsi" w:cstheme="minorHAnsi"/>
+          <w:b/>
+          <w:smallCaps/>
+        </w:rPr>
+        <w:t>E</w:t>
+      </w:r>
+      <w:r>
+        <w:rPr>
+          <w:rFonts w:asciiTheme="minorHAnsi" w:hAnsiTheme="minorHAnsi" w:cstheme="minorHAnsi"/>
+          <w:b/>
+          <w:smallCaps/>
+        </w:rPr>
+        <w:t>DUCATION &amp; TRAINING</w:t>
+      </w:r>
+    </w:p>
+    <w:p>
+      <w:pPr>
+        <w:ind w:left="360"/>
+        <w:jc w:val="both"/>
+        <w:rPr>
+          <w:rFonts w:asciiTheme="minorHAnsi" w:hAnsiTheme="minorHAnsi" w:cstheme="minorHAnsi"/>
+          <w:sz w:val="22"/>
+        </w:rPr>
+      </w:pPr>
+    </w:p>
+    <w:p>
+      <w:pPr>
+        <w:rPr>
+          <w:rFonts w:asciiTheme="minorHAnsi" w:hAnsiTheme="minorHAnsi" w:cstheme="minorHAnsi"/>
+          <w:sz w:val="22"/>
+        </w:rPr>
+      </w:pPr>
+      <w:r>
+        <w:rPr>
+          <w:rFonts w:asciiTheme="minorHAnsi" w:hAnsiTheme="minorHAnsi" w:cstheme="minorHAnsi"/>
+          <w:b/>
+          <w:bCs/>
+          <w:sz w:val="22"/>
+        </w:rPr>
+        <w:t>Eleven Fifty Academy</w:t>
+      </w:r>
+      <w:r>
+        <w:rPr>
+          <w:rFonts w:asciiTheme="minorHAnsi" w:hAnsiTheme="minorHAnsi" w:cstheme="minorHAnsi"/>
+          <w:sz w:val="22"/>
+        </w:rPr>
+        <w:t>,</w:t>
+      </w:r>
+      <w:r>
+        <w:rPr>
+          <w:rFonts w:asciiTheme="minorHAnsi" w:hAnsiTheme="minorHAnsi" w:cstheme="minorHAnsi"/>
+          <w:sz w:val="22"/>
+        </w:rPr>
+        <w:t xml:space="preserve"> Indianapolis, IN                                         </w:t>
+      </w:r>
+    </w:p>
+    <w:p>
+      <w:pPr>
+        <w:rPr>
+          <w:rFonts w:asciiTheme="minorHAnsi" w:hAnsiTheme="minorHAnsi" w:cstheme="minorHAnsi"/>
+          <w:bCs/>
+          <w:sz w:val="22"/>
+        </w:rPr>
+      </w:pPr>
+      <w:r>
+        <w:rPr>
+          <w:rFonts w:asciiTheme="minorHAnsi" w:hAnsiTheme="minorHAnsi" w:cstheme="minorHAnsi"/>
+          <w:b/>
+          <w:sz w:val="22"/>
+        </w:rPr>
+        <w:t>Web Development Bootcamp</w:t>
+      </w:r>
+      <w:r>
+        <w:rPr>
+          <w:rFonts w:asciiTheme="minorHAnsi" w:hAnsiTheme="minorHAnsi" w:cstheme="minorHAnsi"/>
+          <w:b/>
+          <w:sz w:val="22"/>
+        </w:rPr>
+        <w:tab/>
+      </w:r>
+      <w:r>
+        <w:rPr>
+          <w:rFonts w:asciiTheme="minorHAnsi" w:hAnsiTheme="minorHAnsi" w:cstheme="minorHAnsi"/>
+          <w:bCs/>
+          <w:sz w:val="22"/>
+        </w:rPr>
+        <w:t>(Fall 2020 – in progress)</w:t>
+      </w:r>
+      <w:r>
+        <w:rPr>
+          <w:rFonts w:asciiTheme="minorHAnsi" w:hAnsiTheme="minorHAnsi" w:cstheme="minorHAnsi"/>
+          <w:bCs/>
+          <w:sz w:val="22"/>
+        </w:rPr>
+        <w:tab/>
+      </w:r>
+      <w:r>
+        <w:rPr>
+          <w:rFonts w:asciiTheme="minorHAnsi" w:hAnsiTheme="minorHAnsi" w:cstheme="minorHAnsi"/>
+          <w:bCs/>
+          <w:sz w:val="22"/>
+        </w:rPr>
+        <w:tab/>
+        <w:t xml:space="preserve">         </w:t>
+      </w:r>
+      <w:r>
+        <w:rPr>
+          <w:rFonts w:asciiTheme="minorHAnsi" w:hAnsiTheme="minorHAnsi" w:cstheme="minorHAnsi"/>
+          <w:bCs/>
+          <w:sz w:val="22"/>
+        </w:rPr>
+        <w:tab/>
+        <w:t xml:space="preserve"> </w:t>
+      </w:r>
+      <w:r>
+        <w:rPr>
+          <w:rFonts w:asciiTheme="minorHAnsi" w:hAnsiTheme="minorHAnsi" w:cstheme="minorHAnsi"/>
+          <w:bCs/>
+          <w:sz w:val="22"/>
+        </w:rPr>
+        <w:tab/>
+        <w:t xml:space="preserve">     </w:t>
+      </w:r>
+      <w:r>
+        <w:rPr>
+          <w:rFonts w:asciiTheme="minorHAnsi" w:hAnsiTheme="minorHAnsi" w:cstheme="minorHAnsi"/>
+          <w:sz w:val="22"/>
+        </w:rPr>
+        <w:t>Graduated:</w:t>
+      </w:r>
+      <w:r>
+        <w:rPr>
+          <w:rFonts w:asciiTheme="minorHAnsi" w:hAnsiTheme="minorHAnsi" w:cstheme="minorHAnsi"/>
+          <w:bCs/>
+          <w:sz w:val="22"/>
+        </w:rPr>
+        <w:t xml:space="preserve"> Dec 2020</w:t>
+      </w:r>
+    </w:p>
+    <w:p>
+      <w:pPr>
+        <w:rPr>
+          <w:rFonts w:asciiTheme="minorHAnsi" w:hAnsiTheme="minorHAnsi" w:cstheme="minorHAnsi"/>
+          <w:bCs/>
+          <w:sz w:val="22"/>
+        </w:rPr>
+      </w:pPr>
+      <w:r>
+        <w:rPr>
+          <w:rFonts w:ascii="Segoe UI" w:hAnsi="Segoe UI" w:cs="Segoe UI"/>
+          <w:sz w:val="21"/>
+          <w:szCs w:val="21"/>
+          <w:shd w:val="clear" w:color="auto" w:fill="FFFFFF"/>
+        </w:rPr>
+        <w:t>12-week immersive learning program for Web Development taught with industry-guided curriculum, real-world project-based learning and 500+ hours of logged coding times and training.</w:t>
+      </w:r>
+      <w:r>
+        <w:rPr>
+          <w:rFonts w:ascii="Segoe UI" w:hAnsi="Segoe UI" w:cs="Segoe UI"/>
+          <w:sz w:val="21"/>
+          <w:szCs w:val="21"/>
+          <w:shd w:val="clear" w:color="auto" w:fill="FFFFFF"/>
+        </w:rPr>
+        <w:br/>
+        <w:t>Awarded by peers</w:t>
+      </w:r>
+      <w:r>
+        <w:rPr>
+          <w:rFonts w:ascii="Segoe UI" w:hAnsi="Segoe UI" w:cs="Segoe UI"/>
+          <w:sz w:val="21"/>
+          <w:szCs w:val="21"/>
+          <w:shd w:val="clear" w:color="auto" w:fill="FFFFFF"/>
+        </w:rPr>
+        <w:t>:</w:t>
+      </w:r>
+      <w:r>
+        <w:rPr>
+          <w:rFonts w:ascii="Segoe UI" w:hAnsi="Segoe UI" w:cs="Segoe UI"/>
+          <w:sz w:val="21"/>
+          <w:szCs w:val="21"/>
+          <w:shd w:val="clear" w:color="auto" w:fill="FFFFFF"/>
+        </w:rPr>
+        <w:t xml:space="preserve"> Core Value Award for Teamwork.</w:t>
+      </w:r>
+    </w:p>
+    <w:p>
+      <w:pPr>
+        <w:rPr>
+          <w:rFonts w:asciiTheme="minorHAnsi" w:hAnsiTheme="minorHAnsi" w:cstheme="minorHAnsi"/>
+          <w:b/>
+          <w:bCs/>
+          <w:sz w:val="22"/>
+        </w:rPr>
+      </w:pPr>
+    </w:p>
+    <w:p>
+      <w:pPr>
+        <w:rPr>
+          <w:rFonts w:asciiTheme="minorHAnsi" w:hAnsiTheme="minorHAnsi" w:cstheme="minorHAnsi"/>
+          <w:sz w:val="22"/>
+        </w:rPr>
+      </w:pPr>
+      <w:r>
+        <w:rPr>
+          <w:rFonts w:asciiTheme="minorHAnsi" w:hAnsiTheme="minorHAnsi" w:cstheme="minorHAnsi"/>
+          <w:b/>
+          <w:bCs/>
+          <w:sz w:val="22"/>
+        </w:rPr>
+        <w:t>Ivy Tech Community College</w:t>
+      </w:r>
+      <w:r>
+        <w:rPr>
+          <w:rFonts w:asciiTheme="minorHAnsi" w:hAnsiTheme="minorHAnsi" w:cstheme="minorHAnsi"/>
+          <w:sz w:val="22"/>
+        </w:rPr>
+        <w:t>,</w:t>
+      </w:r>
+      <w:r>
+        <w:rPr>
+          <w:rFonts w:asciiTheme="minorHAnsi" w:hAnsiTheme="minorHAnsi" w:cstheme="minorHAnsi"/>
+          <w:sz w:val="22"/>
+        </w:rPr>
+        <w:t xml:space="preserve"> Indianapolis, IN                                      </w:t>
+      </w:r>
+      <w:r>
+        <w:rPr>
+          <w:rFonts w:asciiTheme="minorHAnsi" w:hAnsiTheme="minorHAnsi" w:cstheme="minorHAnsi"/>
+          <w:sz w:val="22"/>
+        </w:rPr>
+        <w:tab/>
+        <w:t xml:space="preserve">             </w:t>
+      </w:r>
+      <w:r>
+        <w:rPr>
+          <w:rFonts w:asciiTheme="minorHAnsi" w:hAnsiTheme="minorHAnsi" w:cstheme="minorHAnsi"/>
+          <w:sz w:val="22"/>
+        </w:rPr>
+        <w:tab/>
+        <w:t xml:space="preserve">     Graduated: Dec 2019</w:t>
+      </w:r>
+      <w:r>
+        <w:rPr>
+          <w:rFonts w:asciiTheme="minorHAnsi" w:hAnsiTheme="minorHAnsi" w:cstheme="minorHAnsi"/>
+          <w:sz w:val="22"/>
+        </w:rPr>
+        <w:t xml:space="preserve">   </w:t>
+      </w:r>
+    </w:p>
+    <w:p>
+      <w:pPr>
+        <w:rPr>
+          <w:rFonts w:asciiTheme="minorHAnsi" w:hAnsiTheme="minorHAnsi" w:cstheme="minorHAnsi"/>
+          <w:b/>
+          <w:sz w:val="22"/>
+        </w:rPr>
+      </w:pPr>
+      <w:r>
+        <w:rPr>
+          <w:rFonts w:asciiTheme="minorHAnsi" w:hAnsiTheme="minorHAnsi" w:cstheme="minorHAnsi"/>
+          <w:b/>
+          <w:sz w:val="22"/>
+        </w:rPr>
+        <w:t>Certificate, Java Application Development</w:t>
+      </w:r>
+      <w:r>
+        <w:rPr>
+          <w:rFonts w:asciiTheme="minorHAnsi" w:hAnsiTheme="minorHAnsi" w:cstheme="minorHAnsi"/>
+          <w:b/>
+          <w:sz w:val="22"/>
+        </w:rPr>
+        <w:tab/>
+        <w:t xml:space="preserve">              </w:t>
+      </w:r>
+      <w:r>
+        <w:rPr>
+          <w:rFonts w:asciiTheme="minorHAnsi" w:hAnsiTheme="minorHAnsi" w:cstheme="minorHAnsi"/>
+          <w:b/>
+          <w:sz w:val="22"/>
+        </w:rPr>
+        <w:tab/>
+      </w:r>
+      <w:r>
+        <w:rPr>
+          <w:rFonts w:asciiTheme="minorHAnsi" w:hAnsiTheme="minorHAnsi" w:cstheme="minorHAnsi"/>
+          <w:b/>
+          <w:sz w:val="22"/>
+        </w:rPr>
+        <w:tab/>
+        <w:t xml:space="preserve">         </w:t>
+      </w:r>
+      <w:r>
+        <w:rPr>
+          <w:rFonts w:asciiTheme="minorHAnsi" w:hAnsiTheme="minorHAnsi" w:cstheme="minorHAnsi"/>
+          <w:b/>
+          <w:sz w:val="22"/>
+        </w:rPr>
+        <w:tab/>
+      </w:r>
+      <w:r>
+        <w:rPr>
+          <w:rFonts w:asciiTheme="minorHAnsi" w:hAnsiTheme="minorHAnsi" w:cstheme="minorHAnsi"/>
+          <w:b/>
+          <w:sz w:val="22"/>
+        </w:rPr>
+        <w:tab/>
+        <w:t xml:space="preserve">      </w:t>
+      </w:r>
+      <w:r>
+        <w:rPr>
+          <w:rFonts w:asciiTheme="minorHAnsi" w:hAnsiTheme="minorHAnsi" w:cstheme="minorHAnsi"/>
+          <w:i/>
+          <w:iCs/>
+          <w:sz w:val="22"/>
+        </w:rPr>
+        <w:t>Summa Cum Laude</w:t>
+      </w:r>
+    </w:p>
+    <w:p>
+      <w:pPr>
+        <w:rPr>
+          <w:rFonts w:asciiTheme="minorHAnsi" w:hAnsiTheme="minorHAnsi" w:cstheme="minorHAnsi"/>
+          <w:sz w:val="22"/>
+        </w:rPr>
+      </w:pPr>
+    </w:p>
+    <w:p>
+      <w:pPr>
+        <w:rPr>
+          <w:rFonts w:asciiTheme="minorHAnsi" w:hAnsiTheme="minorHAnsi" w:cstheme="minorHAnsi"/>
+          <w:sz w:val="22"/>
+        </w:rPr>
+      </w:pPr>
+      <w:r>
+        <w:rPr>
+          <w:rFonts w:asciiTheme="minorHAnsi" w:hAnsiTheme="minorHAnsi" w:cstheme="minorHAnsi"/>
+          <w:b/>
+          <w:bCs/>
+          <w:sz w:val="22"/>
+        </w:rPr>
+        <w:t>University of Evansville</w:t>
+      </w:r>
+      <w:r>
+        <w:rPr>
+          <w:rFonts w:asciiTheme="minorHAnsi" w:hAnsiTheme="minorHAnsi" w:cstheme="minorHAnsi"/>
+          <w:sz w:val="22"/>
+        </w:rPr>
+        <w:t>,</w:t>
+      </w:r>
+      <w:r>
+        <w:rPr>
+          <w:rFonts w:asciiTheme="minorHAnsi" w:hAnsiTheme="minorHAnsi" w:cstheme="minorHAnsi"/>
+          <w:sz w:val="22"/>
+        </w:rPr>
+        <w:t xml:space="preserve"> Evansville, IN                                              </w:t>
+      </w:r>
+    </w:p>
+    <w:p>
+      <w:pPr>
+        <w:rPr>
+          <w:rFonts w:asciiTheme="minorHAnsi" w:hAnsiTheme="minorHAnsi" w:cstheme="minorHAnsi"/>
+          <w:b/>
+          <w:szCs w:val="28"/>
+        </w:rPr>
+      </w:pPr>
+      <w:r>
+        <w:rPr>
+          <w:rFonts w:asciiTheme="minorHAnsi" w:hAnsiTheme="minorHAnsi" w:cstheme="minorHAnsi"/>
+          <w:b/>
+          <w:sz w:val="22"/>
+        </w:rPr>
+        <w:t xml:space="preserve">Bachelor of Science, Classical Archaeology </w:t>
+      </w:r>
+    </w:p>
+    <w:p>
+      <w:pPr>
+        <w:rPr>
+          <w:rFonts w:asciiTheme="minorHAnsi" w:hAnsiTheme="minorHAnsi" w:cstheme="minorHAnsi"/>
+        </w:rPr>
+      </w:pPr>
+    </w:p>
+    <w:p>
+      <w:pPr>
+        <w:shd w:val="clear" w:color="auto" w:fill="D9D9D9" w:themeFill="background1" w:themeFillShade="D9"/>
+        <w:jc w:val="center"/>
+        <w:rPr>
+          <w:rFonts w:asciiTheme="minorHAnsi" w:hAnsiTheme="minorHAnsi" w:cstheme="minorHAnsi"/>
+          <w:b/>
           <w:bCs/>
         </w:rPr>
         <w:sectPr>
-          <w:footerReference w:type="default" r:id="rId8"/>
+          <w:footerReference w:type="default" r:id="rId11"/>
           <w:pgSz w:w="12240" w:h="15840"/>
           <w:pgMar w:top="1152" w:right="1440" w:bottom="1152" w:left="1440" w:header="720" w:footer="720" w:gutter="0"/>
           <w:cols w:space="720"/>
@@ -263,6 +698,30 @@
           <w:bCs/>
           <w:sz w:val="22"/>
         </w:rPr>
+        <w:t xml:space="preserve"> (full</w:t>
+      </w:r>
+      <w:r>
+        <w:rPr>
+          <w:rFonts w:asciiTheme="minorHAnsi" w:hAnsiTheme="minorHAnsi" w:cstheme="minorHAnsi"/>
+          <w:bCs/>
+          <w:sz w:val="22"/>
+        </w:rPr>
+        <w:t xml:space="preserve"> </w:t>
+      </w:r>
+      <w:r>
+        <w:rPr>
+          <w:rFonts w:asciiTheme="minorHAnsi" w:hAnsiTheme="minorHAnsi" w:cstheme="minorHAnsi"/>
+          <w:bCs/>
+          <w:sz w:val="22"/>
+        </w:rPr>
+        <w:t>stack)</w:t>
+      </w:r>
+      <w:r>
+        <w:rPr>
+          <w:rFonts w:asciiTheme="minorHAnsi" w:hAnsiTheme="minorHAnsi" w:cstheme="minorHAnsi"/>
+          <w:bCs/>
+          <w:sz w:val="22"/>
+        </w:rPr>
         <w:t xml:space="preserve">: </w:t>
       </w:r>
       <w:r>
@@ -272,6 +731,22 @@
           <w:sz w:val="22"/>
         </w:rPr>
         <w:t>HTML5, CSS3, Javascript</w:t>
+      </w:r>
+      <w:r>
+        <w:rPr>
+          <w:rFonts w:asciiTheme="minorHAnsi" w:hAnsiTheme="minorHAnsi" w:cstheme="minorHAnsi"/>
+          <w:bCs/>
+          <w:sz w:val="22"/>
+        </w:rPr>
+        <w:t>, React, Node.js</w:t>
+      </w:r>
+      <w:r>
+        <w:rPr>
+          <w:rFonts w:asciiTheme="minorHAnsi" w:hAnsiTheme="minorHAnsi" w:cstheme="minorHAnsi"/>
+          <w:bCs/>
+          <w:sz w:val="22"/>
+        </w:rPr>
+        <w:t>, Bootstrap</w:t>
       </w:r>
     </w:p>
     <w:p>
@@ -293,7 +768,39 @@
           <w:bCs/>
           <w:sz w:val="22"/>
         </w:rPr>
-        <w:t>Adobe Acrobat, Illustrator</w:t>
+        <w:t xml:space="preserve">Experience with </w:t>
+      </w:r>
+      <w:r>
+        <w:rPr>
+          <w:rFonts w:asciiTheme="minorHAnsi" w:hAnsiTheme="minorHAnsi" w:cstheme="minorHAnsi"/>
+          <w:bCs/>
+          <w:sz w:val="22"/>
+        </w:rPr>
+        <w:t>Java and Android mobile app development, Database administration and design</w:t>
+      </w:r>
+      <w:r>
+        <w:rPr>
+          <w:rFonts w:asciiTheme="minorHAnsi" w:hAnsiTheme="minorHAnsi" w:cstheme="minorHAnsi"/>
+          <w:bCs/>
+          <w:sz w:val="22"/>
+        </w:rPr>
+        <w:t>,</w:t>
+      </w:r>
+      <w:r>
+        <w:rPr>
+          <w:rFonts w:asciiTheme="minorHAnsi" w:hAnsiTheme="minorHAnsi" w:cstheme="minorHAnsi"/>
+          <w:bCs/>
+          <w:sz w:val="22"/>
+        </w:rPr>
+        <w:t xml:space="preserve"> SQL</w:t>
+      </w:r>
+      <w:r>
+        <w:rPr>
+          <w:rFonts w:asciiTheme="minorHAnsi" w:hAnsiTheme="minorHAnsi" w:cstheme="minorHAnsi"/>
+          <w:bCs/>
+          <w:sz w:val="22"/>
+        </w:rPr>
+        <w:t>, APIs, GitHub, Python, Visual Basic, COBOL, Heroku and Firebase deployment</w:t>
       </w:r>
     </w:p>
     <w:p>
@@ -315,15 +822,23 @@
           <w:bCs/>
           <w:sz w:val="22"/>
         </w:rPr>
-        <w:t xml:space="preserve">Advanced knowledge of </w:t>
-      </w:r>
-      <w:r>
-        <w:rPr>
-          <w:rFonts w:asciiTheme="minorHAnsi" w:hAnsiTheme="minorHAnsi" w:cstheme="minorHAnsi"/>
-          <w:bCs/>
-          <w:sz w:val="22"/>
-        </w:rPr>
-        <w:t>MS Office Suite</w:t>
+        <w:t>Adobe Acrobat, Illustrator</w:t>
+      </w:r>
+      <w:r>
+        <w:rPr>
+          <w:rFonts w:asciiTheme="minorHAnsi" w:hAnsiTheme="minorHAnsi" w:cstheme="minorHAnsi"/>
+          <w:bCs/>
+          <w:sz w:val="22"/>
+        </w:rPr>
+        <w:t xml:space="preserve">, </w:t>
+      </w:r>
+      <w:r>
+        <w:rPr>
+          <w:rFonts w:asciiTheme="minorHAnsi" w:hAnsiTheme="minorHAnsi" w:cstheme="minorHAnsi"/>
+          <w:bCs/>
+          <w:sz w:val="22"/>
+        </w:rPr>
+        <w:t>Advanced knowledge of MS Office Suite</w:t>
       </w:r>
     </w:p>
     <w:p>
@@ -345,55 +860,79 @@
           <w:bCs/>
           <w:sz w:val="22"/>
         </w:rPr>
-        <w:t>Java, and Android mobile app development</w:t>
-      </w:r>
-      <w:r>
-        <w:rPr>
-          <w:rFonts w:asciiTheme="minorHAnsi" w:hAnsiTheme="minorHAnsi" w:cstheme="minorHAnsi"/>
-          <w:bCs/>
-          <w:sz w:val="22"/>
-        </w:rPr>
-        <w:t xml:space="preserve">, </w:t>
-      </w:r>
-      <w:r>
-        <w:rPr>
-          <w:rFonts w:asciiTheme="minorHAnsi" w:hAnsiTheme="minorHAnsi" w:cstheme="minorHAnsi"/>
-          <w:bCs/>
-          <w:sz w:val="22"/>
-        </w:rPr>
-        <w:t>D</w:t>
-      </w:r>
-      <w:r>
-        <w:rPr>
-          <w:rFonts w:asciiTheme="minorHAnsi" w:hAnsiTheme="minorHAnsi" w:cstheme="minorHAnsi"/>
-          <w:bCs/>
-          <w:sz w:val="22"/>
-        </w:rPr>
-        <w:t xml:space="preserve">atabase </w:t>
-      </w:r>
-      <w:r>
-        <w:rPr>
-          <w:rFonts w:asciiTheme="minorHAnsi" w:hAnsiTheme="minorHAnsi" w:cstheme="minorHAnsi"/>
-          <w:bCs/>
-          <w:sz w:val="22"/>
-        </w:rPr>
-        <w:t xml:space="preserve">administration and </w:t>
-      </w:r>
-      <w:r>
-        <w:rPr>
-          <w:rFonts w:asciiTheme="minorHAnsi" w:hAnsiTheme="minorHAnsi" w:cstheme="minorHAnsi"/>
-          <w:bCs/>
-          <w:sz w:val="22"/>
-        </w:rPr>
-        <w:t>design</w:t>
-      </w:r>
-      <w:r>
-        <w:rPr>
-          <w:rFonts w:asciiTheme="minorHAnsi" w:hAnsiTheme="minorHAnsi" w:cstheme="minorHAnsi"/>
-          <w:bCs/>
-          <w:sz w:val="22"/>
-        </w:rPr>
-        <w:t xml:space="preserve"> (SQL)</w:t>
+        <w:t xml:space="preserve">Demonstrated </w:t>
+      </w:r>
+      <w:r>
+        <w:rPr>
+          <w:rFonts w:asciiTheme="minorHAnsi" w:hAnsiTheme="minorHAnsi" w:cstheme="minorHAnsi"/>
+          <w:bCs/>
+          <w:sz w:val="22"/>
+        </w:rPr>
+        <w:t>written and verbal communication</w:t>
+      </w:r>
+      <w:r>
+        <w:rPr>
+          <w:rFonts w:asciiTheme="minorHAnsi" w:hAnsiTheme="minorHAnsi" w:cstheme="minorHAnsi"/>
+          <w:bCs/>
+          <w:sz w:val="22"/>
+        </w:rPr>
+        <w:t xml:space="preserve"> skills</w:t>
+      </w:r>
+      <w:r>
+        <w:rPr>
+          <w:rFonts w:asciiTheme="minorHAnsi" w:hAnsiTheme="minorHAnsi" w:cstheme="minorHAnsi"/>
+          <w:bCs/>
+          <w:sz w:val="22"/>
+        </w:rPr>
+        <w:t xml:space="preserve">, including </w:t>
+      </w:r>
+      <w:r>
+        <w:rPr>
+          <w:rFonts w:asciiTheme="minorHAnsi" w:hAnsiTheme="minorHAnsi" w:cstheme="minorHAnsi"/>
+          <w:bCs/>
+          <w:sz w:val="22"/>
+        </w:rPr>
+        <w:t xml:space="preserve">research, </w:t>
+      </w:r>
+      <w:r>
+        <w:rPr>
+          <w:rFonts w:asciiTheme="minorHAnsi" w:hAnsiTheme="minorHAnsi" w:cstheme="minorHAnsi"/>
+          <w:bCs/>
+          <w:sz w:val="22"/>
+        </w:rPr>
+        <w:t>copyediting, documentation,</w:t>
+      </w:r>
+      <w:r>
+        <w:rPr>
+          <w:rFonts w:asciiTheme="minorHAnsi" w:hAnsiTheme="minorHAnsi" w:cstheme="minorHAnsi"/>
+          <w:bCs/>
+          <w:sz w:val="22"/>
+        </w:rPr>
+        <w:t xml:space="preserve"> </w:t>
+      </w:r>
+      <w:r>
+        <w:rPr>
+          <w:rFonts w:asciiTheme="minorHAnsi" w:hAnsiTheme="minorHAnsi" w:cstheme="minorHAnsi"/>
+          <w:bCs/>
+          <w:sz w:val="22"/>
+        </w:rPr>
+        <w:t>presentation</w:t>
+      </w:r>
+      <w:r>
+        <w:rPr>
+          <w:rFonts w:asciiTheme="minorHAnsi" w:hAnsiTheme="minorHAnsi" w:cstheme="minorHAnsi"/>
+          <w:bCs/>
+          <w:sz w:val="22"/>
+        </w:rPr>
+        <w:t>s</w:t>
+      </w:r>
+      <w:r>
+        <w:rPr>
+          <w:rFonts w:asciiTheme="minorHAnsi" w:hAnsiTheme="minorHAnsi" w:cstheme="minorHAnsi"/>
+          <w:bCs/>
+          <w:sz w:val="22"/>
+        </w:rPr>
+        <w:t>, technical writing and SOWs</w:t>
       </w:r>
     </w:p>
     <w:p>
@@ -405,65 +944,36 @@
         </w:numPr>
         <w:rPr>
           <w:rFonts w:asciiTheme="minorHAnsi" w:hAnsiTheme="minorHAnsi" w:cstheme="minorHAnsi"/>
-          <w:bCs/>
-          <w:sz w:val="22"/>
-        </w:rPr>
-      </w:pPr>
-      <w:r>
-        <w:rPr>
-          <w:rFonts w:asciiTheme="minorHAnsi" w:hAnsiTheme="minorHAnsi" w:cstheme="minorHAnsi"/>
-          <w:bCs/>
-          <w:sz w:val="22"/>
-        </w:rPr>
-        <w:t xml:space="preserve">Demonstrated </w:t>
-      </w:r>
-      <w:r>
-        <w:rPr>
-          <w:rFonts w:asciiTheme="minorHAnsi" w:hAnsiTheme="minorHAnsi" w:cstheme="minorHAnsi"/>
-          <w:bCs/>
-          <w:sz w:val="22"/>
-        </w:rPr>
-        <w:t>written and verbal communication</w:t>
-      </w:r>
-      <w:r>
-        <w:rPr>
-          <w:rFonts w:asciiTheme="minorHAnsi" w:hAnsiTheme="minorHAnsi" w:cstheme="minorHAnsi"/>
-          <w:bCs/>
-          <w:sz w:val="22"/>
-        </w:rPr>
-        <w:t xml:space="preserve"> skills</w:t>
-      </w:r>
-      <w:r>
-        <w:rPr>
-          <w:rFonts w:asciiTheme="minorHAnsi" w:hAnsiTheme="minorHAnsi" w:cstheme="minorHAnsi"/>
-          <w:bCs/>
-          <w:sz w:val="22"/>
-        </w:rPr>
-        <w:t xml:space="preserve">, including </w:t>
-      </w:r>
-      <w:r>
-        <w:rPr>
-          <w:rFonts w:asciiTheme="minorHAnsi" w:hAnsiTheme="minorHAnsi" w:cstheme="minorHAnsi"/>
-          <w:bCs/>
-          <w:sz w:val="22"/>
-        </w:rPr>
-        <w:t xml:space="preserve">research, </w:t>
-      </w:r>
-      <w:r>
-        <w:rPr>
-          <w:rFonts w:asciiTheme="minorHAnsi" w:hAnsiTheme="minorHAnsi" w:cstheme="minorHAnsi"/>
-          <w:bCs/>
-          <w:sz w:val="22"/>
-        </w:rPr>
-        <w:t>copyediting, documentation, and presentation</w:t>
-      </w:r>
-      <w:r>
-        <w:rPr>
-          <w:rFonts w:asciiTheme="minorHAnsi" w:hAnsiTheme="minorHAnsi" w:cstheme="minorHAnsi"/>
-          <w:bCs/>
-          <w:sz w:val="22"/>
-        </w:rPr>
-        <w:t>s</w:t>
+          <w:sz w:val="22"/>
+        </w:rPr>
+      </w:pPr>
+      <w:r>
+        <w:rPr>
+          <w:rFonts w:asciiTheme="minorHAnsi" w:hAnsiTheme="minorHAnsi" w:cstheme="minorHAnsi"/>
+          <w:sz w:val="22"/>
+        </w:rPr>
+        <w:t>7</w:t>
+      </w:r>
+      <w:r>
+        <w:rPr>
+          <w:rFonts w:asciiTheme="minorHAnsi" w:hAnsiTheme="minorHAnsi" w:cstheme="minorHAnsi"/>
+          <w:sz w:val="22"/>
+        </w:rPr>
+        <w:t>+ years</w:t>
+      </w:r>
+      <w:r>
+        <w:rPr>
+          <w:rFonts w:asciiTheme="minorHAnsi" w:hAnsiTheme="minorHAnsi" w:cstheme="minorHAnsi"/>
+          <w:sz w:val="22"/>
+        </w:rPr>
+        <w:t>’</w:t>
+      </w:r>
+      <w:r>
+        <w:rPr>
+          <w:rFonts w:asciiTheme="minorHAnsi" w:hAnsiTheme="minorHAnsi" w:cstheme="minorHAnsi"/>
+          <w:sz w:val="22"/>
+        </w:rPr>
+        <w:t xml:space="preserve"> experience in data and administrative tasks including process improvement</w:t>
       </w:r>
     </w:p>
     <w:p>
@@ -481,47 +991,6 @@
       <w:r>
         <w:rPr>
           <w:rFonts w:asciiTheme="minorHAnsi" w:hAnsiTheme="minorHAnsi" w:cstheme="minorHAnsi"/>
-          <w:sz w:val="22"/>
-        </w:rPr>
-        <w:t>7</w:t>
-      </w:r>
-      <w:r>
-        <w:rPr>
-          <w:rFonts w:asciiTheme="minorHAnsi" w:hAnsiTheme="minorHAnsi" w:cstheme="minorHAnsi"/>
-          <w:sz w:val="22"/>
-        </w:rPr>
-        <w:t>+ years</w:t>
-      </w:r>
-      <w:r>
-        <w:rPr>
-          <w:rFonts w:asciiTheme="minorHAnsi" w:hAnsiTheme="minorHAnsi" w:cstheme="minorHAnsi"/>
-          <w:sz w:val="22"/>
-        </w:rPr>
-        <w:t>’</w:t>
-      </w:r>
-      <w:r>
-        <w:rPr>
-          <w:rFonts w:asciiTheme="minorHAnsi" w:hAnsiTheme="minorHAnsi" w:cstheme="minorHAnsi"/>
-          <w:sz w:val="22"/>
-        </w:rPr>
-        <w:t xml:space="preserve"> experience in data and administrative tasks including process improvement</w:t>
-      </w:r>
-    </w:p>
-    <w:p>
-      <w:pPr>
-        <w:pStyle w:val="ListParagraph"/>
-        <w:numPr>
-          <w:ilvl w:val="0"/>
-          <w:numId w:val="4"/>
-        </w:numPr>
-        <w:rPr>
-          <w:rFonts w:asciiTheme="minorHAnsi" w:hAnsiTheme="minorHAnsi" w:cstheme="minorHAnsi"/>
-          <w:sz w:val="22"/>
-        </w:rPr>
-      </w:pPr>
-      <w:r>
-        <w:rPr>
-          <w:rFonts w:asciiTheme="minorHAnsi" w:hAnsiTheme="minorHAnsi" w:cstheme="minorHAnsi"/>
           <w:bCs/>
           <w:sz w:val="22"/>
         </w:rPr>
@@ -550,6 +1019,14 @@
           <w:sz w:val="22"/>
         </w:rPr>
         <w:t xml:space="preserve"> self-driven,</w:t>
+      </w:r>
+      <w:r>
+        <w:rPr>
+          <w:rFonts w:asciiTheme="minorHAnsi" w:hAnsiTheme="minorHAnsi" w:cstheme="minorHAnsi"/>
+          <w:bCs/>
+          <w:sz w:val="22"/>
+        </w:rPr>
+        <w:t xml:space="preserve"> problem-solver</w:t>
       </w:r>
       <w:r>
         <w:rPr>
@@ -626,7 +1103,8 @@
           <w:rFonts w:asciiTheme="minorHAnsi" w:hAnsiTheme="minorHAnsi" w:cstheme="minorHAnsi"/>
           <w:b/>
           <w:bCs/>
-          <w:sz w:val="22"/>
+          <w:sz w:val="23"/>
+          <w:szCs w:val="23"/>
           <w:u w:val="single"/>
         </w:rPr>
         <w:t>That’s Good</w:t>
@@ -636,7 +1114,8 @@
           <w:rFonts w:asciiTheme="minorHAnsi" w:hAnsiTheme="minorHAnsi" w:cstheme="minorHAnsi"/>
           <w:b/>
           <w:bCs/>
-          <w:sz w:val="22"/>
+          <w:sz w:val="23"/>
+          <w:szCs w:val="23"/>
           <w:u w:val="single"/>
         </w:rPr>
         <w:t xml:space="preserve"> HR</w:t>
@@ -713,7 +1192,27 @@
           <w:sz w:val="22"/>
           <w:u w:val="single"/>
         </w:rPr>
-        <w:t>08/2018 – 12/2018</w:t>
+        <w:t>0</w:t>
+      </w:r>
+      <w:r>
+        <w:rPr>
+          <w:rFonts w:asciiTheme="minorHAnsi" w:hAnsiTheme="minorHAnsi" w:cstheme="minorHAnsi"/>
+          <w:b/>
+          <w:bCs/>
+          <w:sz w:val="22"/>
+          <w:u w:val="single"/>
+        </w:rPr>
+        <w:t>8</w:t>
+      </w:r>
+      <w:r>
+        <w:rPr>
+          <w:rFonts w:asciiTheme="minorHAnsi" w:hAnsiTheme="minorHAnsi" w:cstheme="minorHAnsi"/>
+          <w:b/>
+          <w:bCs/>
+          <w:sz w:val="22"/>
+          <w:u w:val="single"/>
+        </w:rPr>
+        <w:t>/2018 – 12/2018</w:t>
       </w:r>
     </w:p>
     <w:p>
@@ -996,6 +1495,7 @@
           <w:rFonts w:asciiTheme="minorHAnsi" w:hAnsiTheme="minorHAnsi" w:cstheme="minorHAnsi"/>
           <w:sz w:val="22"/>
         </w:rPr>
+        <w:lastRenderedPageBreak/>
         <w:t>Trained purchasing personnel on form creation in MS Excel.</w:t>
       </w:r>
     </w:p>
@@ -1004,14 +1504,6 @@
         <w:rPr>
           <w:rFonts w:asciiTheme="minorHAnsi" w:hAnsiTheme="minorHAnsi" w:cstheme="minorHAnsi"/>
           <w:sz w:val="22"/>
-        </w:rPr>
-      </w:pPr>
-    </w:p>
-    <w:p>
-      <w:pPr>
-        <w:rPr>
-          <w:rFonts w:asciiTheme="minorHAnsi" w:hAnsiTheme="minorHAnsi" w:cstheme="minorHAnsi"/>
-          <w:sz w:val="22"/>
           <w:u w:val="single"/>
         </w:rPr>
       </w:pPr>
@@ -1021,6 +1513,312 @@
           <w:b/>
           <w:bCs/>
           <w:sz w:val="22"/>
+          <w:u w:val="single"/>
+        </w:rPr>
+        <w:br/>
+      </w:r>
+      <w:r>
+        <w:rPr>
+          <w:rFonts w:asciiTheme="minorHAnsi" w:hAnsiTheme="minorHAnsi" w:cstheme="minorHAnsi"/>
+          <w:b/>
+          <w:bCs/>
+          <w:sz w:val="23"/>
+          <w:szCs w:val="23"/>
+          <w:u w:val="single"/>
+        </w:rPr>
+        <w:t>Indiana State Museum</w:t>
+      </w:r>
+      <w:r>
+        <w:rPr>
+          <w:rFonts w:asciiTheme="minorHAnsi" w:hAnsiTheme="minorHAnsi" w:cstheme="minorHAnsi"/>
+          <w:sz w:val="22"/>
+          <w:u w:val="single"/>
+        </w:rPr>
+        <w:t>, Indianapolis, IN</w:t>
+      </w:r>
+      <w:r>
+        <w:rPr>
+          <w:rFonts w:asciiTheme="minorHAnsi" w:hAnsiTheme="minorHAnsi" w:cstheme="minorHAnsi"/>
+          <w:sz w:val="22"/>
+          <w:u w:val="single"/>
+        </w:rPr>
+        <w:t xml:space="preserve"> </w:t>
+      </w:r>
+      <w:r>
+        <w:rPr>
+          <w:rFonts w:asciiTheme="minorHAnsi" w:hAnsiTheme="minorHAnsi" w:cstheme="minorHAnsi"/>
+          <w:sz w:val="22"/>
+          <w:u w:val="single"/>
+        </w:rPr>
+        <w:tab/>
+      </w:r>
+      <w:r>
+        <w:rPr>
+          <w:rFonts w:asciiTheme="minorHAnsi" w:hAnsiTheme="minorHAnsi" w:cstheme="minorHAnsi"/>
+          <w:sz w:val="22"/>
+          <w:u w:val="single"/>
+        </w:rPr>
+        <w:tab/>
+        <w:t xml:space="preserve">       </w:t>
+      </w:r>
+      <w:r>
+        <w:rPr>
+          <w:rFonts w:asciiTheme="minorHAnsi" w:hAnsiTheme="minorHAnsi" w:cstheme="minorHAnsi"/>
+          <w:sz w:val="22"/>
+          <w:u w:val="single"/>
+        </w:rPr>
+        <w:tab/>
+      </w:r>
+      <w:r>
+        <w:rPr>
+          <w:rFonts w:asciiTheme="minorHAnsi" w:hAnsiTheme="minorHAnsi" w:cstheme="minorHAnsi"/>
+          <w:sz w:val="22"/>
+          <w:u w:val="single"/>
+        </w:rPr>
+        <w:tab/>
+        <w:t xml:space="preserve">              </w:t>
+      </w:r>
+      <w:r>
+        <w:rPr>
+          <w:rFonts w:asciiTheme="minorHAnsi" w:hAnsiTheme="minorHAnsi" w:cstheme="minorHAnsi"/>
+          <w:sz w:val="22"/>
+          <w:u w:val="single"/>
+        </w:rPr>
+        <w:tab/>
+      </w:r>
+      <w:r>
+        <w:rPr>
+          <w:rFonts w:asciiTheme="minorHAnsi" w:hAnsiTheme="minorHAnsi" w:cstheme="minorHAnsi"/>
+          <w:sz w:val="22"/>
+          <w:u w:val="single"/>
+        </w:rPr>
+        <w:t xml:space="preserve">         </w:t>
+      </w:r>
+      <w:r>
+        <w:rPr>
+          <w:rFonts w:asciiTheme="minorHAnsi" w:hAnsiTheme="minorHAnsi" w:cstheme="minorHAnsi"/>
+          <w:b/>
+          <w:bCs/>
+          <w:sz w:val="22"/>
+          <w:u w:val="single"/>
+        </w:rPr>
+        <w:t>0</w:t>
+      </w:r>
+      <w:r>
+        <w:rPr>
+          <w:rFonts w:asciiTheme="minorHAnsi" w:hAnsiTheme="minorHAnsi" w:cstheme="minorHAnsi"/>
+          <w:b/>
+          <w:bCs/>
+          <w:sz w:val="22"/>
+          <w:u w:val="single"/>
+        </w:rPr>
+        <w:t>5</w:t>
+      </w:r>
+      <w:r>
+        <w:rPr>
+          <w:rFonts w:asciiTheme="minorHAnsi" w:hAnsiTheme="minorHAnsi" w:cstheme="minorHAnsi"/>
+          <w:b/>
+          <w:bCs/>
+          <w:sz w:val="22"/>
+          <w:u w:val="single"/>
+        </w:rPr>
+        <w:t>/20</w:t>
+      </w:r>
+      <w:r>
+        <w:rPr>
+          <w:rFonts w:asciiTheme="minorHAnsi" w:hAnsiTheme="minorHAnsi" w:cstheme="minorHAnsi"/>
+          <w:b/>
+          <w:bCs/>
+          <w:sz w:val="22"/>
+          <w:u w:val="single"/>
+        </w:rPr>
+        <w:t>18</w:t>
+      </w:r>
+      <w:r>
+        <w:rPr>
+          <w:rFonts w:asciiTheme="minorHAnsi" w:hAnsiTheme="minorHAnsi" w:cstheme="minorHAnsi"/>
+          <w:b/>
+          <w:bCs/>
+          <w:sz w:val="22"/>
+          <w:u w:val="single"/>
+        </w:rPr>
+        <w:t xml:space="preserve"> – </w:t>
+      </w:r>
+      <w:r>
+        <w:rPr>
+          <w:rFonts w:asciiTheme="minorHAnsi" w:hAnsiTheme="minorHAnsi" w:cstheme="minorHAnsi"/>
+          <w:b/>
+          <w:bCs/>
+          <w:sz w:val="22"/>
+          <w:u w:val="single"/>
+        </w:rPr>
+        <w:t>present</w:t>
+      </w:r>
+    </w:p>
+    <w:p>
+      <w:pPr>
+        <w:rPr>
+          <w:rFonts w:asciiTheme="minorHAnsi" w:hAnsiTheme="minorHAnsi" w:cstheme="minorHAnsi"/>
+          <w:sz w:val="22"/>
+        </w:rPr>
+      </w:pPr>
+      <w:r>
+        <w:rPr>
+          <w:rFonts w:asciiTheme="minorHAnsi" w:hAnsiTheme="minorHAnsi" w:cstheme="minorHAnsi"/>
+          <w:b/>
+          <w:sz w:val="22"/>
+        </w:rPr>
+        <w:t xml:space="preserve">Research and Data Analyst </w:t>
+      </w:r>
+      <w:r>
+        <w:rPr>
+          <w:rFonts w:asciiTheme="minorHAnsi" w:hAnsiTheme="minorHAnsi" w:cstheme="minorHAnsi"/>
+          <w:bCs/>
+          <w:sz w:val="22"/>
+        </w:rPr>
+        <w:t>(Volunteer)</w:t>
+      </w:r>
+      <w:r>
+        <w:rPr>
+          <w:rFonts w:asciiTheme="minorHAnsi" w:hAnsiTheme="minorHAnsi" w:cstheme="minorHAnsi"/>
+          <w:sz w:val="22"/>
+        </w:rPr>
+        <w:t xml:space="preserve">        </w:t>
+      </w:r>
+      <w:r>
+        <w:rPr>
+          <w:rFonts w:asciiTheme="minorHAnsi" w:hAnsiTheme="minorHAnsi" w:cstheme="minorHAnsi"/>
+          <w:sz w:val="22"/>
+        </w:rPr>
+        <w:t xml:space="preserve">             </w:t>
+      </w:r>
+      <w:r>
+        <w:rPr>
+          <w:rFonts w:asciiTheme="minorHAnsi" w:hAnsiTheme="minorHAnsi" w:cstheme="minorHAnsi"/>
+          <w:sz w:val="22"/>
+        </w:rPr>
+        <w:tab/>
+      </w:r>
+      <w:r>
+        <w:rPr>
+          <w:rFonts w:asciiTheme="minorHAnsi" w:hAnsiTheme="minorHAnsi" w:cstheme="minorHAnsi"/>
+          <w:sz w:val="22"/>
+        </w:rPr>
+        <w:tab/>
+      </w:r>
+      <w:r>
+        <w:rPr>
+          <w:rFonts w:asciiTheme="minorHAnsi" w:hAnsiTheme="minorHAnsi" w:cstheme="minorHAnsi"/>
+          <w:sz w:val="22"/>
+        </w:rPr>
+        <w:tab/>
+      </w:r>
+    </w:p>
+    <w:p>
+      <w:pPr>
+        <w:pStyle w:val="ListParagraph"/>
+        <w:numPr>
+          <w:ilvl w:val="0"/>
+          <w:numId w:val="20"/>
+        </w:numPr>
+        <w:rPr>
+          <w:rFonts w:asciiTheme="minorHAnsi" w:hAnsiTheme="minorHAnsi" w:cstheme="minorHAnsi"/>
+          <w:sz w:val="22"/>
+        </w:rPr>
+      </w:pPr>
+      <w:r>
+        <w:rPr>
+          <w:rFonts w:asciiTheme="minorHAnsi" w:hAnsiTheme="minorHAnsi" w:cstheme="minorHAnsi"/>
+          <w:sz w:val="22"/>
+        </w:rPr>
+        <w:t>Design and creation of database of Indiana companies with corporate social responsibility (CSR) programs that support volunteer programs for Vice President, Visitor Services, Security &amp; Volunteers.</w:t>
+      </w:r>
+    </w:p>
+    <w:p>
+      <w:pPr>
+        <w:pStyle w:val="ListParagraph"/>
+        <w:numPr>
+          <w:ilvl w:val="0"/>
+          <w:numId w:val="20"/>
+        </w:numPr>
+        <w:rPr>
+          <w:rFonts w:asciiTheme="minorHAnsi" w:hAnsiTheme="minorHAnsi" w:cstheme="minorHAnsi"/>
+          <w:sz w:val="22"/>
+        </w:rPr>
+      </w:pPr>
+      <w:r>
+        <w:rPr>
+          <w:rFonts w:asciiTheme="minorHAnsi" w:hAnsiTheme="minorHAnsi" w:cstheme="minorHAnsi"/>
+          <w:sz w:val="22"/>
+        </w:rPr>
+        <w:t xml:space="preserve">Digitization of archived </w:t>
+      </w:r>
+      <w:r>
+        <w:rPr>
+          <w:rFonts w:asciiTheme="minorHAnsi" w:hAnsiTheme="minorHAnsi" w:cstheme="minorHAnsi"/>
+          <w:sz w:val="22"/>
+        </w:rPr>
+        <w:t xml:space="preserve">historical </w:t>
+      </w:r>
+      <w:r>
+        <w:rPr>
+          <w:rFonts w:asciiTheme="minorHAnsi" w:hAnsiTheme="minorHAnsi" w:cstheme="minorHAnsi"/>
+          <w:sz w:val="22"/>
+        </w:rPr>
+        <w:t>document</w:t>
+      </w:r>
+      <w:r>
+        <w:rPr>
+          <w:rFonts w:asciiTheme="minorHAnsi" w:hAnsiTheme="minorHAnsi" w:cstheme="minorHAnsi"/>
+          <w:sz w:val="22"/>
+        </w:rPr>
+        <w:t>s</w:t>
+      </w:r>
+      <w:r>
+        <w:rPr>
+          <w:rFonts w:asciiTheme="minorHAnsi" w:hAnsiTheme="minorHAnsi" w:cstheme="minorHAnsi"/>
+          <w:sz w:val="22"/>
+        </w:rPr>
+        <w:t xml:space="preserve"> and entry into </w:t>
+      </w:r>
+      <w:r>
+        <w:rPr>
+          <w:rFonts w:asciiTheme="minorHAnsi" w:hAnsiTheme="minorHAnsi" w:cstheme="minorHAnsi"/>
+          <w:sz w:val="22"/>
+        </w:rPr>
+        <w:t>collections database</w:t>
+      </w:r>
+      <w:r>
+        <w:rPr>
+          <w:rFonts w:asciiTheme="minorHAnsi" w:hAnsiTheme="minorHAnsi" w:cstheme="minorHAnsi"/>
+          <w:sz w:val="22"/>
+        </w:rPr>
+        <w:t>.</w:t>
+      </w:r>
+    </w:p>
+    <w:p>
+      <w:pPr>
+        <w:rPr>
+          <w:rFonts w:asciiTheme="minorHAnsi" w:hAnsiTheme="minorHAnsi" w:cstheme="minorHAnsi"/>
+          <w:sz w:val="22"/>
+        </w:rPr>
+      </w:pPr>
+    </w:p>
+    <w:p>
+      <w:pPr>
+        <w:rPr>
+          <w:rFonts w:asciiTheme="minorHAnsi" w:hAnsiTheme="minorHAnsi" w:cstheme="minorHAnsi"/>
+          <w:sz w:val="22"/>
+          <w:u w:val="single"/>
+        </w:rPr>
+      </w:pPr>
+      <w:r>
+        <w:rPr>
+          <w:rFonts w:asciiTheme="minorHAnsi" w:hAnsiTheme="minorHAnsi" w:cstheme="minorHAnsi"/>
+          <w:b/>
+          <w:bCs/>
+          <w:sz w:val="23"/>
+          <w:szCs w:val="23"/>
           <w:u w:val="single"/>
         </w:rPr>
         <w:t>Covance Central Laboratory Services</w:t>
@@ -1480,8 +2278,28 @@
           <w:rFonts w:asciiTheme="minorHAnsi" w:hAnsiTheme="minorHAnsi" w:cstheme="minorHAnsi"/>
           <w:sz w:val="22"/>
         </w:rPr>
-        <w:lastRenderedPageBreak/>
-        <w:t>Development and administration of efficient processes for telepathology diagnosis of multiple myeloma, resulting in a cost savings of $50/day and an 80% reduction in turnaround time with no loss in accuracy.</w:t>
+        <w:t xml:space="preserve">Development and administration of efficient processes for telepathology diagnosis of multiple myeloma, resulting in </w:t>
+      </w:r>
+      <w:r>
+        <w:rPr>
+          <w:rFonts w:asciiTheme="minorHAnsi" w:hAnsiTheme="minorHAnsi" w:cstheme="minorHAnsi"/>
+          <w:sz w:val="22"/>
+        </w:rPr>
+        <w:t>an 80% reduction in turnaround time with no loss in accuracy</w:t>
+      </w:r>
+      <w:r>
+        <w:rPr>
+          <w:rFonts w:asciiTheme="minorHAnsi" w:hAnsiTheme="minorHAnsi" w:cstheme="minorHAnsi"/>
+          <w:sz w:val="22"/>
+        </w:rPr>
+        <w:t xml:space="preserve"> and a scaling, volume-based shipping</w:t>
+      </w:r>
+      <w:r>
+        <w:rPr>
+          <w:rFonts w:asciiTheme="minorHAnsi" w:hAnsiTheme="minorHAnsi" w:cstheme="minorHAnsi"/>
+          <w:sz w:val="22"/>
+        </w:rPr>
+        <w:t xml:space="preserve"> cost savings of $50/day.</w:t>
       </w:r>
     </w:p>
     <w:p>
@@ -1501,388 +2319,28 @@
           <w:rFonts w:asciiTheme="minorHAnsi" w:hAnsiTheme="minorHAnsi" w:cstheme="minorHAnsi"/>
           <w:sz w:val="22"/>
         </w:rPr>
-        <w:t>Expert in several regulatory agency’s permits and licenses (e.g. Centers for Disease Control permit to import infectious materials).</w:t>
-      </w:r>
-    </w:p>
-    <w:p>
-      <w:pPr>
-        <w:pStyle w:val="ListParagraph"/>
-        <w:numPr>
-          <w:ilvl w:val="0"/>
-          <w:numId w:val="18"/>
-        </w:numPr>
-        <w:rPr>
-          <w:rFonts w:asciiTheme="minorHAnsi" w:hAnsiTheme="minorHAnsi" w:cstheme="minorHAnsi"/>
-          <w:sz w:val="22"/>
-        </w:rPr>
-      </w:pPr>
-      <w:r>
-        <w:rPr>
-          <w:rFonts w:asciiTheme="minorHAnsi" w:hAnsiTheme="minorHAnsi" w:cstheme="minorHAnsi"/>
-          <w:sz w:val="22"/>
-        </w:rPr>
-        <w:t>Development and administration of material transfer agreement (MTA) process, required by foreign governments (and our Veteran’s Administration) for international transfer of biological research material between investigators and research laboratories</w:t>
-      </w:r>
-      <w:r>
-        <w:rPr>
-          <w:rFonts w:asciiTheme="minorHAnsi" w:hAnsiTheme="minorHAnsi" w:cstheme="minorHAnsi"/>
-          <w:sz w:val="22"/>
-        </w:rPr>
-        <w:t>; author of the MTA Job Aid; and consultant on the Global MTA SOP.</w:t>
-      </w:r>
-    </w:p>
-    <w:p>
-      <w:pPr>
-        <w:pStyle w:val="ListParagraph"/>
-        <w:numPr>
-          <w:ilvl w:val="0"/>
-          <w:numId w:val="18"/>
-        </w:numPr>
-        <w:rPr>
-          <w:rFonts w:asciiTheme="minorHAnsi" w:hAnsiTheme="minorHAnsi" w:cstheme="minorHAnsi"/>
-          <w:sz w:val="22"/>
-        </w:rPr>
-      </w:pPr>
-      <w:r>
-        <w:rPr>
-          <w:rFonts w:asciiTheme="minorHAnsi" w:hAnsiTheme="minorHAnsi" w:cstheme="minorHAnsi"/>
-          <w:sz w:val="22"/>
-        </w:rPr>
-        <w:t>Researched, authored and edit documents, spreadsheets and presentations for both internal and external clients.</w:t>
-      </w:r>
-    </w:p>
-    <w:p>
-      <w:pPr>
-        <w:pStyle w:val="ListParagraph"/>
-        <w:numPr>
-          <w:ilvl w:val="0"/>
-          <w:numId w:val="18"/>
-        </w:numPr>
-        <w:rPr>
-          <w:rFonts w:asciiTheme="minorHAnsi" w:hAnsiTheme="minorHAnsi" w:cstheme="minorHAnsi"/>
-          <w:sz w:val="22"/>
-        </w:rPr>
-      </w:pPr>
-      <w:r>
-        <w:rPr>
-          <w:rFonts w:asciiTheme="minorHAnsi" w:hAnsiTheme="minorHAnsi" w:cstheme="minorHAnsi"/>
-          <w:sz w:val="22"/>
-        </w:rPr>
-        <w:t>Assisted in departmental training of pathologists and staff on new systems and software; typically, acted as the department’s super-user.</w:t>
-      </w:r>
-    </w:p>
-    <w:p>
-      <w:pPr>
-        <w:pStyle w:val="ListParagraph"/>
-        <w:numPr>
-          <w:ilvl w:val="0"/>
-          <w:numId w:val="18"/>
-        </w:numPr>
-        <w:rPr>
-          <w:rFonts w:asciiTheme="minorHAnsi" w:hAnsiTheme="minorHAnsi" w:cstheme="minorHAnsi"/>
-          <w:sz w:val="22"/>
-        </w:rPr>
-      </w:pPr>
-      <w:r>
-        <w:rPr>
-          <w:rFonts w:asciiTheme="minorHAnsi" w:hAnsiTheme="minorHAnsi" w:cstheme="minorHAnsi"/>
-          <w:sz w:val="22"/>
-        </w:rPr>
-        <w:t>Highly skilled in Microsoft Office Suite (Excel, World, Outlook and PowerPoint).</w:t>
-      </w:r>
-    </w:p>
-    <w:p>
-      <w:pPr>
-        <w:rPr>
-          <w:rFonts w:asciiTheme="minorHAnsi" w:hAnsiTheme="minorHAnsi" w:cstheme="minorHAnsi"/>
-          <w:sz w:val="22"/>
-        </w:rPr>
-      </w:pPr>
-    </w:p>
-    <w:p>
-      <w:pPr>
-        <w:rPr>
-          <w:rFonts w:asciiTheme="minorHAnsi" w:hAnsiTheme="minorHAnsi" w:cstheme="minorHAnsi"/>
-          <w:sz w:val="22"/>
-          <w:u w:val="single"/>
-        </w:rPr>
-      </w:pPr>
-      <w:r>
-        <w:rPr>
-          <w:rFonts w:asciiTheme="minorHAnsi" w:hAnsiTheme="minorHAnsi" w:cstheme="minorHAnsi"/>
-          <w:b/>
-          <w:bCs/>
-          <w:sz w:val="22"/>
-          <w:u w:val="single"/>
-        </w:rPr>
-        <w:t>Indiana State Museum</w:t>
-      </w:r>
-      <w:r>
-        <w:rPr>
-          <w:rFonts w:asciiTheme="minorHAnsi" w:hAnsiTheme="minorHAnsi" w:cstheme="minorHAnsi"/>
-          <w:sz w:val="22"/>
-          <w:u w:val="single"/>
-        </w:rPr>
-        <w:t>, Indianapolis, IN</w:t>
-      </w:r>
-      <w:r>
-        <w:rPr>
-          <w:rFonts w:asciiTheme="minorHAnsi" w:hAnsiTheme="minorHAnsi" w:cstheme="minorHAnsi"/>
-          <w:sz w:val="22"/>
-          <w:u w:val="single"/>
-        </w:rPr>
-        <w:t xml:space="preserve"> </w:t>
-      </w:r>
-      <w:r>
-        <w:rPr>
-          <w:rFonts w:asciiTheme="minorHAnsi" w:hAnsiTheme="minorHAnsi" w:cstheme="minorHAnsi"/>
-          <w:sz w:val="22"/>
-          <w:u w:val="single"/>
-        </w:rPr>
-        <w:tab/>
-      </w:r>
-      <w:r>
-        <w:rPr>
-          <w:rFonts w:asciiTheme="minorHAnsi" w:hAnsiTheme="minorHAnsi" w:cstheme="minorHAnsi"/>
-          <w:sz w:val="22"/>
-          <w:u w:val="single"/>
-        </w:rPr>
-        <w:tab/>
-        <w:t xml:space="preserve">       </w:t>
-      </w:r>
-      <w:r>
-        <w:rPr>
-          <w:rFonts w:asciiTheme="minorHAnsi" w:hAnsiTheme="minorHAnsi" w:cstheme="minorHAnsi"/>
-          <w:sz w:val="22"/>
-          <w:u w:val="single"/>
-        </w:rPr>
-        <w:tab/>
-      </w:r>
-      <w:r>
-        <w:rPr>
-          <w:rFonts w:asciiTheme="minorHAnsi" w:hAnsiTheme="minorHAnsi" w:cstheme="minorHAnsi"/>
-          <w:sz w:val="22"/>
-          <w:u w:val="single"/>
-        </w:rPr>
-        <w:tab/>
-        <w:t xml:space="preserve">              </w:t>
-      </w:r>
-      <w:r>
-        <w:rPr>
-          <w:rFonts w:asciiTheme="minorHAnsi" w:hAnsiTheme="minorHAnsi" w:cstheme="minorHAnsi"/>
-          <w:sz w:val="22"/>
-          <w:u w:val="single"/>
-        </w:rPr>
-        <w:tab/>
-      </w:r>
-      <w:r>
-        <w:rPr>
-          <w:rFonts w:asciiTheme="minorHAnsi" w:hAnsiTheme="minorHAnsi" w:cstheme="minorHAnsi"/>
-          <w:sz w:val="22"/>
-          <w:u w:val="single"/>
-        </w:rPr>
-        <w:t xml:space="preserve">         </w:t>
-      </w:r>
-      <w:r>
-        <w:rPr>
-          <w:rFonts w:asciiTheme="minorHAnsi" w:hAnsiTheme="minorHAnsi" w:cstheme="minorHAnsi"/>
-          <w:b/>
-          <w:bCs/>
-          <w:sz w:val="22"/>
-          <w:u w:val="single"/>
-        </w:rPr>
-        <w:t>0</w:t>
-      </w:r>
-      <w:r>
-        <w:rPr>
-          <w:rFonts w:asciiTheme="minorHAnsi" w:hAnsiTheme="minorHAnsi" w:cstheme="minorHAnsi"/>
-          <w:b/>
-          <w:bCs/>
-          <w:sz w:val="22"/>
-          <w:u w:val="single"/>
-        </w:rPr>
-        <w:t>5</w:t>
-      </w:r>
-      <w:r>
-        <w:rPr>
-          <w:rFonts w:asciiTheme="minorHAnsi" w:hAnsiTheme="minorHAnsi" w:cstheme="minorHAnsi"/>
-          <w:b/>
-          <w:bCs/>
-          <w:sz w:val="22"/>
-          <w:u w:val="single"/>
-        </w:rPr>
-        <w:t>/20</w:t>
-      </w:r>
-      <w:r>
-        <w:rPr>
-          <w:rFonts w:asciiTheme="minorHAnsi" w:hAnsiTheme="minorHAnsi" w:cstheme="minorHAnsi"/>
-          <w:b/>
-          <w:bCs/>
-          <w:sz w:val="22"/>
-          <w:u w:val="single"/>
-        </w:rPr>
-        <w:t>18</w:t>
-      </w:r>
-      <w:r>
-        <w:rPr>
-          <w:rFonts w:asciiTheme="minorHAnsi" w:hAnsiTheme="minorHAnsi" w:cstheme="minorHAnsi"/>
-          <w:b/>
-          <w:bCs/>
-          <w:sz w:val="22"/>
-          <w:u w:val="single"/>
-        </w:rPr>
-        <w:t xml:space="preserve"> – </w:t>
-      </w:r>
-      <w:r>
-        <w:rPr>
-          <w:rFonts w:asciiTheme="minorHAnsi" w:hAnsiTheme="minorHAnsi" w:cstheme="minorHAnsi"/>
-          <w:b/>
-          <w:bCs/>
-          <w:sz w:val="22"/>
-          <w:u w:val="single"/>
-        </w:rPr>
-        <w:t>present</w:t>
-      </w:r>
-    </w:p>
-    <w:p>
-      <w:pPr>
-        <w:rPr>
-          <w:rFonts w:asciiTheme="minorHAnsi" w:hAnsiTheme="minorHAnsi" w:cstheme="minorHAnsi"/>
-          <w:sz w:val="22"/>
-        </w:rPr>
-      </w:pPr>
-      <w:r>
-        <w:rPr>
-          <w:rFonts w:asciiTheme="minorHAnsi" w:hAnsiTheme="minorHAnsi" w:cstheme="minorHAnsi"/>
-          <w:b/>
-          <w:sz w:val="22"/>
-        </w:rPr>
-        <w:t xml:space="preserve">Research and Data Analyst </w:t>
-      </w:r>
-      <w:r>
-        <w:rPr>
-          <w:rFonts w:asciiTheme="minorHAnsi" w:hAnsiTheme="minorHAnsi" w:cstheme="minorHAnsi"/>
-          <w:bCs/>
-          <w:sz w:val="22"/>
-        </w:rPr>
-        <w:t>(Volunteer)</w:t>
-      </w:r>
-      <w:r>
-        <w:rPr>
-          <w:rFonts w:asciiTheme="minorHAnsi" w:hAnsiTheme="minorHAnsi" w:cstheme="minorHAnsi"/>
-          <w:sz w:val="22"/>
-        </w:rPr>
-        <w:t xml:space="preserve">        </w:t>
-      </w:r>
-      <w:r>
-        <w:rPr>
-          <w:rFonts w:asciiTheme="minorHAnsi" w:hAnsiTheme="minorHAnsi" w:cstheme="minorHAnsi"/>
-          <w:sz w:val="22"/>
-        </w:rPr>
-        <w:t xml:space="preserve">             </w:t>
-      </w:r>
-      <w:r>
-        <w:rPr>
-          <w:rFonts w:asciiTheme="minorHAnsi" w:hAnsiTheme="minorHAnsi" w:cstheme="minorHAnsi"/>
-          <w:sz w:val="22"/>
-        </w:rPr>
-        <w:tab/>
-      </w:r>
-      <w:r>
-        <w:rPr>
-          <w:rFonts w:asciiTheme="minorHAnsi" w:hAnsiTheme="minorHAnsi" w:cstheme="minorHAnsi"/>
-          <w:sz w:val="22"/>
-        </w:rPr>
-        <w:tab/>
-      </w:r>
-      <w:r>
-        <w:rPr>
-          <w:rFonts w:asciiTheme="minorHAnsi" w:hAnsiTheme="minorHAnsi" w:cstheme="minorHAnsi"/>
-          <w:sz w:val="22"/>
-        </w:rPr>
-        <w:tab/>
-      </w:r>
-    </w:p>
-    <w:p>
-      <w:pPr>
-        <w:pStyle w:val="ListParagraph"/>
-        <w:numPr>
-          <w:ilvl w:val="0"/>
-          <w:numId w:val="20"/>
-        </w:numPr>
-        <w:rPr>
-          <w:rFonts w:asciiTheme="minorHAnsi" w:hAnsiTheme="minorHAnsi" w:cstheme="minorHAnsi"/>
-          <w:sz w:val="22"/>
-        </w:rPr>
-      </w:pPr>
-      <w:r>
-        <w:rPr>
-          <w:rFonts w:asciiTheme="minorHAnsi" w:hAnsiTheme="minorHAnsi" w:cstheme="minorHAnsi"/>
-          <w:sz w:val="22"/>
-        </w:rPr>
-        <w:t>Design and creation of database of Indiana companies with corporate social responsibility (CSR) programs that support volunteer programs for Vice President, Visitor Services, Security &amp; Volunteers.</w:t>
-      </w:r>
-    </w:p>
-    <w:p>
-      <w:pPr>
-        <w:pStyle w:val="ListParagraph"/>
-        <w:numPr>
-          <w:ilvl w:val="0"/>
-          <w:numId w:val="20"/>
-        </w:numPr>
-        <w:rPr>
-          <w:rFonts w:asciiTheme="minorHAnsi" w:hAnsiTheme="minorHAnsi" w:cstheme="minorHAnsi"/>
-          <w:sz w:val="22"/>
-        </w:rPr>
-      </w:pPr>
-      <w:r>
-        <w:rPr>
-          <w:rFonts w:asciiTheme="minorHAnsi" w:hAnsiTheme="minorHAnsi" w:cstheme="minorHAnsi"/>
-          <w:sz w:val="22"/>
-        </w:rPr>
-        <w:t xml:space="preserve">Digitization of archived </w:t>
-      </w:r>
-      <w:r>
-        <w:rPr>
-          <w:rFonts w:asciiTheme="minorHAnsi" w:hAnsiTheme="minorHAnsi" w:cstheme="minorHAnsi"/>
-          <w:sz w:val="22"/>
-        </w:rPr>
-        <w:t xml:space="preserve">historical </w:t>
-      </w:r>
-      <w:r>
-        <w:rPr>
-          <w:rFonts w:asciiTheme="minorHAnsi" w:hAnsiTheme="minorHAnsi" w:cstheme="minorHAnsi"/>
-          <w:sz w:val="22"/>
-        </w:rPr>
-        <w:t>document</w:t>
-      </w:r>
-      <w:r>
-        <w:rPr>
-          <w:rFonts w:asciiTheme="minorHAnsi" w:hAnsiTheme="minorHAnsi" w:cstheme="minorHAnsi"/>
-          <w:sz w:val="22"/>
-        </w:rPr>
-        <w:t>s</w:t>
-      </w:r>
-      <w:r>
-        <w:rPr>
-          <w:rFonts w:asciiTheme="minorHAnsi" w:hAnsiTheme="minorHAnsi" w:cstheme="minorHAnsi"/>
-          <w:sz w:val="22"/>
-        </w:rPr>
-        <w:t xml:space="preserve"> and entry into </w:t>
-      </w:r>
-      <w:r>
-        <w:rPr>
-          <w:rFonts w:asciiTheme="minorHAnsi" w:hAnsiTheme="minorHAnsi" w:cstheme="minorHAnsi"/>
-          <w:sz w:val="22"/>
-        </w:rPr>
-        <w:t>collections database</w:t>
-      </w:r>
-      <w:r>
-        <w:rPr>
-          <w:rFonts w:asciiTheme="minorHAnsi" w:hAnsiTheme="minorHAnsi" w:cstheme="minorHAnsi"/>
-          <w:sz w:val="22"/>
-        </w:rPr>
-        <w:t>.</w:t>
+        <w:t>Expert in several regulatory agency’s permits and licenses (e</w:t>
+      </w:r>
+      <w:r>
+        <w:rPr>
+          <w:rFonts w:asciiTheme="minorHAnsi" w:hAnsiTheme="minorHAnsi" w:cstheme="minorHAnsi"/>
+          <w:sz w:val="22"/>
+        </w:rPr>
+        <w:t>x:</w:t>
+      </w:r>
+      <w:r>
+        <w:rPr>
+          <w:rFonts w:asciiTheme="minorHAnsi" w:hAnsiTheme="minorHAnsi" w:cstheme="minorHAnsi"/>
+          <w:sz w:val="22"/>
+        </w:rPr>
+        <w:t xml:space="preserve"> Centers for Disease Control permit to import infectious materials)</w:t>
+      </w:r>
+      <w:r>
+        <w:rPr>
+          <w:rFonts w:asciiTheme="minorHAnsi" w:hAnsiTheme="minorHAnsi" w:cstheme="minorHAnsi"/>
+          <w:sz w:val="22"/>
+        </w:rPr>
+        <w:t xml:space="preserve"> and international material transfer agreements</w:t>
       </w:r>
     </w:p>
     <w:p>
@@ -1910,279 +2368,6 @@
           <w:docGrid w:linePitch="360"/>
         </w:sectPr>
       </w:pPr>
-    </w:p>
-    <w:p>
-      <w:pPr>
-        <w:shd w:val="clear" w:color="auto" w:fill="D9D9D9" w:themeFill="background1" w:themeFillShade="D9"/>
-        <w:jc w:val="center"/>
-        <w:rPr>
-          <w:rFonts w:asciiTheme="minorHAnsi" w:hAnsiTheme="minorHAnsi" w:cstheme="minorHAnsi"/>
-          <w:b/>
-          <w:smallCaps/>
-        </w:rPr>
-      </w:pPr>
-      <w:r>
-        <w:rPr>
-          <w:rFonts w:asciiTheme="minorHAnsi" w:hAnsiTheme="minorHAnsi" w:cstheme="minorHAnsi"/>
-          <w:b/>
-          <w:smallCaps/>
-        </w:rPr>
-        <w:t>E</w:t>
-      </w:r>
-      <w:r>
-        <w:rPr>
-          <w:rFonts w:asciiTheme="minorHAnsi" w:hAnsiTheme="minorHAnsi" w:cstheme="minorHAnsi"/>
-          <w:b/>
-          <w:smallCaps/>
-        </w:rPr>
-        <w:t>DUCATION &amp; TRAINING</w:t>
-      </w:r>
-    </w:p>
-    <w:p>
-      <w:pPr>
-        <w:ind w:left="360"/>
-        <w:jc w:val="both"/>
-        <w:rPr>
-          <w:rFonts w:asciiTheme="minorHAnsi" w:hAnsiTheme="minorHAnsi" w:cstheme="minorHAnsi"/>
-          <w:sz w:val="22"/>
-        </w:rPr>
-      </w:pPr>
-    </w:p>
-    <w:p>
-      <w:pPr>
-        <w:rPr>
-          <w:rFonts w:asciiTheme="minorHAnsi" w:hAnsiTheme="minorHAnsi" w:cstheme="minorHAnsi"/>
-          <w:sz w:val="22"/>
-        </w:rPr>
-      </w:pPr>
-      <w:r>
-        <w:rPr>
-          <w:rFonts w:asciiTheme="minorHAnsi" w:hAnsiTheme="minorHAnsi" w:cstheme="minorHAnsi"/>
-          <w:b/>
-          <w:bCs/>
-          <w:sz w:val="22"/>
-        </w:rPr>
-        <w:t>Eleven Fifty Academy</w:t>
-      </w:r>
-      <w:r>
-        <w:rPr>
-          <w:rFonts w:asciiTheme="minorHAnsi" w:hAnsiTheme="minorHAnsi" w:cstheme="minorHAnsi"/>
-          <w:sz w:val="22"/>
-        </w:rPr>
-        <w:t>,</w:t>
-      </w:r>
-      <w:r>
-        <w:rPr>
-          <w:rFonts w:asciiTheme="minorHAnsi" w:hAnsiTheme="minorHAnsi" w:cstheme="minorHAnsi"/>
-          <w:sz w:val="22"/>
-        </w:rPr>
-        <w:t xml:space="preserve"> Indianapolis, IN                                         </w:t>
-      </w:r>
-    </w:p>
-    <w:p>
-      <w:pPr>
-        <w:rPr>
-          <w:rFonts w:asciiTheme="minorHAnsi" w:hAnsiTheme="minorHAnsi" w:cstheme="minorHAnsi"/>
-          <w:bCs/>
-          <w:sz w:val="22"/>
-        </w:rPr>
-      </w:pPr>
-      <w:r>
-        <w:rPr>
-          <w:rFonts w:asciiTheme="minorHAnsi" w:hAnsiTheme="minorHAnsi" w:cstheme="minorHAnsi"/>
-          <w:b/>
-          <w:sz w:val="22"/>
-        </w:rPr>
-        <w:t>Web Development Bootcamp</w:t>
-      </w:r>
-      <w:r>
-        <w:rPr>
-          <w:rFonts w:asciiTheme="minorHAnsi" w:hAnsiTheme="minorHAnsi" w:cstheme="minorHAnsi"/>
-          <w:b/>
-          <w:sz w:val="22"/>
-        </w:rPr>
-        <w:tab/>
-      </w:r>
-      <w:r>
-        <w:rPr>
-          <w:rFonts w:asciiTheme="minorHAnsi" w:hAnsiTheme="minorHAnsi" w:cstheme="minorHAnsi"/>
-          <w:bCs/>
-          <w:sz w:val="22"/>
-        </w:rPr>
-        <w:t>(Fall 2020 – in progress)</w:t>
-      </w:r>
-      <w:r>
-        <w:rPr>
-          <w:rFonts w:asciiTheme="minorHAnsi" w:hAnsiTheme="minorHAnsi" w:cstheme="minorHAnsi"/>
-          <w:bCs/>
-          <w:sz w:val="22"/>
-        </w:rPr>
-        <w:tab/>
-      </w:r>
-      <w:r>
-        <w:rPr>
-          <w:rFonts w:asciiTheme="minorHAnsi" w:hAnsiTheme="minorHAnsi" w:cstheme="minorHAnsi"/>
-          <w:bCs/>
-          <w:sz w:val="22"/>
-        </w:rPr>
-        <w:tab/>
-        <w:t>Expected graduation: 09 Dec 2020</w:t>
-      </w:r>
-    </w:p>
-    <w:p>
-      <w:pPr>
-        <w:rPr>
-          <w:rFonts w:asciiTheme="minorHAnsi" w:hAnsiTheme="minorHAnsi" w:cstheme="minorHAnsi"/>
-          <w:b/>
-          <w:bCs/>
-          <w:sz w:val="22"/>
-        </w:rPr>
-      </w:pPr>
-    </w:p>
-    <w:p>
-      <w:pPr>
-        <w:rPr>
-          <w:rFonts w:asciiTheme="minorHAnsi" w:hAnsiTheme="minorHAnsi" w:cstheme="minorHAnsi"/>
-          <w:sz w:val="22"/>
-        </w:rPr>
-      </w:pPr>
-      <w:r>
-        <w:rPr>
-          <w:rFonts w:asciiTheme="minorHAnsi" w:hAnsiTheme="minorHAnsi" w:cstheme="minorHAnsi"/>
-          <w:b/>
-          <w:bCs/>
-          <w:sz w:val="22"/>
-        </w:rPr>
-        <w:t>Ivy Tech Community College</w:t>
-      </w:r>
-      <w:r>
-        <w:rPr>
-          <w:rFonts w:asciiTheme="minorHAnsi" w:hAnsiTheme="minorHAnsi" w:cstheme="minorHAnsi"/>
-          <w:sz w:val="22"/>
-        </w:rPr>
-        <w:t>,</w:t>
-      </w:r>
-      <w:r>
-        <w:rPr>
-          <w:rFonts w:asciiTheme="minorHAnsi" w:hAnsiTheme="minorHAnsi" w:cstheme="minorHAnsi"/>
-          <w:sz w:val="22"/>
-        </w:rPr>
-        <w:t xml:space="preserve"> Indianapolis, IN                                         </w:t>
-      </w:r>
-    </w:p>
-    <w:p>
-      <w:pPr>
-        <w:rPr>
-          <w:rFonts w:asciiTheme="minorHAnsi" w:hAnsiTheme="minorHAnsi" w:cstheme="minorHAnsi"/>
-          <w:b/>
-          <w:sz w:val="22"/>
-        </w:rPr>
-      </w:pPr>
-      <w:r>
-        <w:rPr>
-          <w:rFonts w:asciiTheme="minorHAnsi" w:hAnsiTheme="minorHAnsi" w:cstheme="minorHAnsi"/>
-          <w:b/>
-          <w:sz w:val="22"/>
-        </w:rPr>
-        <w:t>Certificate, Java Application Development</w:t>
-      </w:r>
-      <w:r>
-        <w:rPr>
-          <w:rFonts w:asciiTheme="minorHAnsi" w:hAnsiTheme="minorHAnsi" w:cstheme="minorHAnsi"/>
-          <w:b/>
-          <w:sz w:val="22"/>
-        </w:rPr>
-        <w:tab/>
-        <w:t xml:space="preserve">              </w:t>
-      </w:r>
-      <w:r>
-        <w:rPr>
-          <w:rFonts w:asciiTheme="minorHAnsi" w:hAnsiTheme="minorHAnsi" w:cstheme="minorHAnsi"/>
-          <w:b/>
-          <w:sz w:val="22"/>
-        </w:rPr>
-        <w:tab/>
-      </w:r>
-      <w:r>
-        <w:rPr>
-          <w:rFonts w:asciiTheme="minorHAnsi" w:hAnsiTheme="minorHAnsi" w:cstheme="minorHAnsi"/>
-          <w:b/>
-          <w:sz w:val="22"/>
-        </w:rPr>
-        <w:tab/>
-      </w:r>
-      <w:r>
-        <w:rPr>
-          <w:rFonts w:asciiTheme="minorHAnsi" w:hAnsiTheme="minorHAnsi" w:cstheme="minorHAnsi"/>
-          <w:sz w:val="22"/>
-        </w:rPr>
-        <w:t xml:space="preserve">GPA: 4.0 / 4.0 – </w:t>
-      </w:r>
-      <w:r>
-        <w:rPr>
-          <w:rFonts w:asciiTheme="minorHAnsi" w:hAnsiTheme="minorHAnsi" w:cstheme="minorHAnsi"/>
-          <w:i/>
-          <w:iCs/>
-          <w:sz w:val="22"/>
-        </w:rPr>
-        <w:t>Summa Cum Laude</w:t>
-      </w:r>
-    </w:p>
-    <w:p>
-      <w:pPr>
-        <w:rPr>
-          <w:rFonts w:asciiTheme="minorHAnsi" w:hAnsiTheme="minorHAnsi" w:cstheme="minorHAnsi"/>
-          <w:sz w:val="22"/>
-        </w:rPr>
-      </w:pPr>
-    </w:p>
-    <w:p>
-      <w:pPr>
-        <w:rPr>
-          <w:rFonts w:asciiTheme="minorHAnsi" w:hAnsiTheme="minorHAnsi" w:cstheme="minorHAnsi"/>
-          <w:sz w:val="22"/>
-        </w:rPr>
-      </w:pPr>
-      <w:r>
-        <w:rPr>
-          <w:rFonts w:asciiTheme="minorHAnsi" w:hAnsiTheme="minorHAnsi" w:cstheme="minorHAnsi"/>
-          <w:b/>
-          <w:bCs/>
-          <w:sz w:val="22"/>
-        </w:rPr>
-        <w:t>University of Evansville</w:t>
-      </w:r>
-      <w:r>
-        <w:rPr>
-          <w:rFonts w:asciiTheme="minorHAnsi" w:hAnsiTheme="minorHAnsi" w:cstheme="minorHAnsi"/>
-          <w:sz w:val="22"/>
-        </w:rPr>
-        <w:t>,</w:t>
-      </w:r>
-      <w:r>
-        <w:rPr>
-          <w:rFonts w:asciiTheme="minorHAnsi" w:hAnsiTheme="minorHAnsi" w:cstheme="minorHAnsi"/>
-          <w:sz w:val="22"/>
-        </w:rPr>
-        <w:t xml:space="preserve"> Evansville, IN                                              </w:t>
-      </w:r>
-    </w:p>
-    <w:p>
-      <w:pPr>
-        <w:rPr>
-          <w:rFonts w:asciiTheme="minorHAnsi" w:hAnsiTheme="minorHAnsi" w:cstheme="minorHAnsi"/>
-          <w:b/>
-          <w:szCs w:val="28"/>
-        </w:rPr>
-      </w:pPr>
-      <w:r>
-        <w:rPr>
-          <w:rFonts w:asciiTheme="minorHAnsi" w:hAnsiTheme="minorHAnsi" w:cstheme="minorHAnsi"/>
-          <w:b/>
-          <w:sz w:val="22"/>
-        </w:rPr>
-        <w:t xml:space="preserve">Bachelor of Science, Classical Archaeology </w:t>
-      </w:r>
     </w:p>
     <w:p>
       <w:pPr>
@@ -2229,12 +2414,14 @@
       <w:pStyle w:val="Footer"/>
       <w:jc w:val="center"/>
       <w:rPr>
+        <w:rFonts w:asciiTheme="majorHAnsi" w:hAnsiTheme="majorHAnsi" w:cstheme="majorHAnsi"/>
         <w:sz w:val="20"/>
         <w:szCs w:val="20"/>
       </w:rPr>
     </w:pPr>
     <w:r>
       <w:rPr>
+        <w:rFonts w:asciiTheme="majorHAnsi" w:hAnsiTheme="majorHAnsi" w:cstheme="majorHAnsi"/>
         <w:sz w:val="20"/>
         <w:szCs w:val="20"/>
       </w:rPr>
@@ -2243,6 +2430,7 @@
     <w:sdt>
       <w:sdtPr>
         <w:rPr>
+          <w:rFonts w:asciiTheme="majorHAnsi" w:hAnsiTheme="majorHAnsi" w:cstheme="majorHAnsi"/>
           <w:sz w:val="20"/>
           <w:szCs w:val="20"/>
         </w:rPr>
@@ -2260,6 +2448,7 @@
       <w:sdtContent>
         <w:r>
           <w:rPr>
+            <w:rFonts w:asciiTheme="majorHAnsi" w:hAnsiTheme="majorHAnsi" w:cstheme="majorHAnsi"/>
             <w:sz w:val="20"/>
             <w:szCs w:val="20"/>
           </w:rPr>
@@ -2267,6 +2456,7 @@
         </w:r>
         <w:r>
           <w:rPr>
+            <w:rFonts w:asciiTheme="majorHAnsi" w:hAnsiTheme="majorHAnsi" w:cstheme="majorHAnsi"/>
             <w:sz w:val="20"/>
             <w:szCs w:val="20"/>
           </w:rPr>
@@ -2274,6 +2464,7 @@
         </w:r>
         <w:r>
           <w:rPr>
+            <w:rFonts w:asciiTheme="majorHAnsi" w:hAnsiTheme="majorHAnsi" w:cstheme="majorHAnsi"/>
             <w:sz w:val="20"/>
             <w:szCs w:val="20"/>
           </w:rPr>
@@ -2281,6 +2472,7 @@
         </w:r>
         <w:r>
           <w:rPr>
+            <w:rFonts w:asciiTheme="majorHAnsi" w:hAnsiTheme="majorHAnsi" w:cstheme="majorHAnsi"/>
             <w:noProof/>
             <w:sz w:val="20"/>
             <w:szCs w:val="20"/>
@@ -2289,6 +2481,7 @@
         </w:r>
         <w:r>
           <w:rPr>
+            <w:rFonts w:asciiTheme="majorHAnsi" w:hAnsiTheme="majorHAnsi" w:cstheme="majorHAnsi"/>
             <w:noProof/>
             <w:sz w:val="20"/>
             <w:szCs w:val="20"/>

</xml_diff>